<commit_message>
Worked on Lit Study
</commit_message>
<xml_diff>
--- a/31597793_Scription.docx
+++ b/31597793_Scription.docx
@@ -14466,8 +14466,6 @@
       <w:r>
         <w:t xml:space="preserve">. </w:t>
       </w:r>
-      <w:bookmarkStart w:id="380" w:name="_GoBack"/>
-      <w:bookmarkEnd w:id="380"/>
     </w:p>
     <w:p>
       <w:pPr>
@@ -14570,7 +14568,7 @@
       <w:r>
         <w:t xml:space="preserve"> as discussed in </w:t>
       </w:r>
-      <w:ins w:id="381" w:author="HENRI VAN RENSBURG" w:date="2022-08-17T11:18:00Z">
+      <w:ins w:id="380" w:author="HENRI VAN RENSBURG" w:date="2022-08-17T11:18:00Z">
         <w:r>
           <w:t xml:space="preserve">Section xxx: </w:t>
         </w:r>
@@ -14599,7 +14597,7 @@
       <w:pPr>
         <w:pStyle w:val="Heading3"/>
       </w:pPr>
-      <w:bookmarkStart w:id="382" w:name="_Toc109762932"/>
+      <w:bookmarkStart w:id="381" w:name="_Toc109762932"/>
       <w:r>
         <w:t>A</w:t>
       </w:r>
@@ -14609,7 +14607,7 @@
       <w:r>
         <w:t>s of facial detection and recognition</w:t>
       </w:r>
-      <w:bookmarkEnd w:id="382"/>
+      <w:bookmarkEnd w:id="381"/>
     </w:p>
     <w:p>
       <w:r>
@@ -14666,17 +14664,17 @@
       <w:r>
         <w:t xml:space="preserve">These </w:t>
       </w:r>
-      <w:commentRangeStart w:id="383"/>
-      <w:ins w:id="384" w:author="HENRI VAN RENSBURG" w:date="2022-08-17T11:19:00Z">
+      <w:commentRangeStart w:id="382"/>
+      <w:ins w:id="383" w:author="HENRI VAN RENSBURG" w:date="2022-08-17T11:19:00Z">
         <w:r>
           <w:t xml:space="preserve">general / common </w:t>
         </w:r>
-        <w:commentRangeEnd w:id="383"/>
+        <w:commentRangeEnd w:id="382"/>
         <w:r>
           <w:rPr>
             <w:rStyle w:val="CommentReference"/>
           </w:rPr>
-          <w:commentReference w:id="383"/>
+          <w:commentReference w:id="382"/>
         </w:r>
       </w:ins>
       <w:r>
@@ -14996,8 +14994,18 @@
       <w:r>
         <w:t> </w:t>
       </w:r>
+      <w:commentRangeStart w:id="384"/>
       <w:commentRangeStart w:id="385"/>
-      <w:commentRangeStart w:id="386"/>
+      <w:r>
+        <w:rPr>
+          <w:i/>
+          <w:iCs/>
+          <w:rPrChange w:id="386" w:author="HENRI VAN RENSBURG" w:date="2022-08-17T11:23:00Z">
+            <w:rPr/>
+          </w:rPrChange>
+        </w:rPr>
+        <w:fldChar w:fldCharType="begin"/>
+      </w:r>
       <w:r>
         <w:rPr>
           <w:i/>
@@ -15006,30 +15014,20 @@
             <w:rPr/>
           </w:rPrChange>
         </w:rPr>
-        <w:fldChar w:fldCharType="begin"/>
+        <w:instrText xml:space="preserve"> REF _Ref107584341 \h </w:instrText>
+      </w:r>
+      <w:r>
+        <w:rPr>
+          <w:i/>
+          <w:iCs/>
+        </w:rPr>
+        <w:instrText xml:space="preserve"> \* MERGEFORMAT </w:instrText>
       </w:r>
       <w:r>
         <w:rPr>
           <w:i/>
           <w:iCs/>
           <w:rPrChange w:id="388" w:author="HENRI VAN RENSBURG" w:date="2022-08-17T11:23:00Z">
-            <w:rPr/>
-          </w:rPrChange>
-        </w:rPr>
-        <w:instrText xml:space="preserve"> REF _Ref107584341 \h </w:instrText>
-      </w:r>
-      <w:r>
-        <w:rPr>
-          <w:i/>
-          <w:iCs/>
-        </w:rPr>
-        <w:instrText xml:space="preserve"> \* MERGEFORMAT </w:instrText>
-      </w:r>
-      <w:r>
-        <w:rPr>
-          <w:i/>
-          <w:iCs/>
-          <w:rPrChange w:id="389" w:author="HENRI VAN RENSBURG" w:date="2022-08-17T11:23:00Z">
             <w:rPr>
               <w:i/>
               <w:iCs/>
@@ -15041,11 +15039,21 @@
         <w:rPr>
           <w:i/>
           <w:iCs/>
+          <w:rPrChange w:id="389" w:author="HENRI VAN RENSBURG" w:date="2022-08-17T11:23:00Z">
+            <w:rPr/>
+          </w:rPrChange>
+        </w:rPr>
+        <w:fldChar w:fldCharType="separate"/>
+      </w:r>
+      <w:r>
+        <w:rPr>
+          <w:i/>
+          <w:iCs/>
           <w:rPrChange w:id="390" w:author="HENRI VAN RENSBURG" w:date="2022-08-17T11:23:00Z">
             <w:rPr/>
           </w:rPrChange>
         </w:rPr>
-        <w:fldChar w:fldCharType="separate"/>
+        <w:t>Advantages and Disadvantages of facial detection and recognition</w:t>
       </w:r>
       <w:r>
         <w:rPr>
@@ -15055,18 +15063,15 @@
             <w:rPr/>
           </w:rPrChange>
         </w:rPr>
-        <w:t>Advantages and Disadvantages of facial detection and recognition</w:t>
-      </w:r>
-      <w:r>
-        <w:rPr>
-          <w:i/>
-          <w:iCs/>
-          <w:rPrChange w:id="392" w:author="HENRI VAN RENSBURG" w:date="2022-08-17T11:23:00Z">
-            <w:rPr/>
-          </w:rPrChange>
-        </w:rPr>
         <w:fldChar w:fldCharType="end"/>
       </w:r>
+      <w:commentRangeEnd w:id="384"/>
+      <w:r>
+        <w:rPr>
+          <w:rStyle w:val="CommentReference"/>
+        </w:rPr>
+        <w:commentReference w:id="384"/>
+      </w:r>
       <w:commentRangeEnd w:id="385"/>
       <w:r>
         <w:rPr>
@@ -15074,17 +15079,15 @@
         </w:rPr>
         <w:commentReference w:id="385"/>
       </w:r>
-      <w:commentRangeEnd w:id="386"/>
-      <w:r>
-        <w:rPr>
-          <w:rStyle w:val="CommentReference"/>
-        </w:rPr>
-        <w:commentReference w:id="386"/>
-      </w:r>
-      <w:r>
-        <w:t xml:space="preserve"> section,</w:t>
-      </w:r>
-      <w:ins w:id="393" w:author="Hano Strydom [2]" w:date="2022-08-23T11:10:00Z">
+      <w:r>
+        <w:t xml:space="preserve"> secti</w:t>
+      </w:r>
+      <w:bookmarkStart w:id="392" w:name="_GoBack"/>
+      <w:bookmarkEnd w:id="392"/>
+      <w:r>
+        <w:t>on,</w:t>
+      </w:r>
+      <w:ins w:id="393" w:author="Hano Strydom" w:date="2022-08-23T11:10:00Z">
         <w:r>
           <w:fldChar w:fldCharType="begin"/>
         </w:r>
@@ -15095,7 +15098,7 @@
       <w:r>
         <w:fldChar w:fldCharType="separate"/>
       </w:r>
-      <w:ins w:id="394" w:author="Hano Strydom [2]" w:date="2022-08-23T11:10:00Z">
+      <w:ins w:id="394" w:author="Hano Strydom" w:date="2022-08-23T11:10:00Z">
         <w:r>
           <w:fldChar w:fldCharType="end"/>
         </w:r>
@@ -21396,7 +21399,7 @@
       <w:proofErr w:type="gramEnd"/>
     </w:p>
   </w:comment>
-  <w:comment w:id="379" w:author="Hano Strydom [2]" w:date="2022-08-23T11:14:00Z" w:initials="HS">
+  <w:comment w:id="379" w:author="Hano Strydom" w:date="2022-08-23T11:14:00Z" w:initials="HS">
     <w:p>
       <w:pPr>
         <w:pStyle w:val="CommentText"/>
@@ -21412,7 +21415,7 @@
       </w:r>
     </w:p>
   </w:comment>
-  <w:comment w:id="383" w:author="HENRI VAN RENSBURG" w:date="2022-08-17T11:19:00Z" w:initials="HVR">
+  <w:comment w:id="382" w:author="HENRI VAN RENSBURG" w:date="2022-08-17T11:19:00Z" w:initials="HVR">
     <w:p>
       <w:pPr>
         <w:pStyle w:val="CommentText"/>
@@ -21458,7 +21461,7 @@
       </w:r>
     </w:p>
   </w:comment>
-  <w:comment w:id="385" w:author="HENRI VAN RENSBURG" w:date="2022-08-17T11:24:00Z" w:initials="HVR">
+  <w:comment w:id="384" w:author="HENRI VAN RENSBURG" w:date="2022-08-17T11:24:00Z" w:initials="HVR">
     <w:p>
       <w:pPr>
         <w:pStyle w:val="CommentText"/>
@@ -21564,7 +21567,7 @@
       </w:r>
     </w:p>
   </w:comment>
-  <w:comment w:id="386" w:author="Hano Strydom [2]" w:date="2022-08-23T11:13:00Z" w:initials="HS">
+  <w:comment w:id="385" w:author="Hano Strydom" w:date="2022-08-23T11:13:00Z" w:initials="HS">
     <w:p>
       <w:pPr>
         <w:pStyle w:val="CommentText"/>
@@ -21785,7 +21788,7 @@
       </w:r>
     </w:p>
   </w:comment>
-  <w:comment w:id="404" w:author="Hano Strydom" w:date="2022-07-25T20:19:00Z" w:initials="HS">
+  <w:comment w:id="404" w:author="Hano Strydom [2]" w:date="2022-07-25T20:19:00Z" w:initials="HS">
     <w:p>
       <w:pPr>
         <w:pStyle w:val="CommentText"/>
@@ -22104,7 +22107,7 @@
         <w:rStyle w:val="PageNumber"/>
         <w:noProof/>
       </w:rPr>
-      <w:t>40</w:t>
+      <w:t>32</w:t>
     </w:r>
     <w:r>
       <w:rPr>
@@ -25691,10 +25694,10 @@
   <w15:person w15:author="HENRI VAN RENSBURG">
     <w15:presenceInfo w15:providerId="None" w15:userId="HENRI VAN RENSBURG"/>
   </w15:person>
-  <w15:person w15:author="Hano Strydom [2]">
+  <w15:person w15:author="Hano Strydom">
     <w15:presenceInfo w15:providerId="None" w15:userId="Hano Strydom"/>
   </w15:person>
-  <w15:person w15:author="Hano Strydom">
+  <w15:person w15:author="Hano Strydom [2]">
     <w15:presenceInfo w15:providerId="Windows Live" w15:userId="bb6a1e1e30b3a94e"/>
   </w15:person>
 </w15:people>
@@ -31613,7 +31616,7 @@
 </file>
 
 <file path=customXml/itemProps1.xml><?xml version="1.0" encoding="utf-8"?>
-<ds:datastoreItem xmlns:ds="http://schemas.openxmlformats.org/officeDocument/2006/customXml" ds:itemID="{0EFC19AE-6C7B-4705-9C44-9421D8604CC1}">
+<ds:datastoreItem xmlns:ds="http://schemas.openxmlformats.org/officeDocument/2006/customXml" ds:itemID="{EE224193-66E5-4B62-B91C-149D15BD101B}">
   <ds:schemaRefs>
     <ds:schemaRef ds:uri="http://schemas.openxmlformats.org/officeDocument/2006/bibliography"/>
   </ds:schemaRefs>

</xml_diff>